<commit_message>
Lots of stuff done today. Tasks should be working near 100%, still need to have a Sub-Subtask edit section.
</commit_message>
<xml_diff>
--- a/ProposalGenerator/ProposalGenerator/Data/BulletPoints/SecLetter.docx
+++ b/ProposalGenerator/ProposalGenerator/Data/BulletPoints/SecLetter.docx
@@ -9,6 +9,7 @@
           <w:tab w:val="left" w:pos="720"/>
         </w:tabs>
         <w:spacing w:after="120"/>
+        <w:ind w:left="720" w:hanging="720"/>
         <w:jc w:val="both"/>
         <w:rPr>
           <w:rFonts w:ascii="Leelawadee" w:hAnsi="Leelawadee" w:cs="Leelawadee"/>
@@ -27,7 +28,20 @@
           <w:sz w:val="22"/>
           <w:szCs w:val="22"/>
         </w:rPr>
-        <w:t>%LET</w:t>
+        <w:t>%LE</w:t>
+      </w:r>
+      <w:bookmarkStart w:id="0" w:name="_GoBack"/>
+      <w:bookmarkEnd w:id="0"/>
+      <w:r>
+        <w:rPr>
+          <w:rFonts w:ascii="Leelawadee" w:hAnsi="Leelawadee" w:cs="Leelawadee"/>
+          <w:b/>
+          <w:bCs/>
+          <w:color w:val="000000"/>
+          <w:sz w:val="22"/>
+          <w:szCs w:val="22"/>
+        </w:rPr>
+        <w:t>T</w:t>
       </w:r>
       <w:r>
         <w:rPr>
@@ -48,19 +62,7 @@
           <w:sz w:val="22"/>
           <w:szCs w:val="22"/>
         </w:rPr>
-        <w:t>%TEXTREPLACE</w:t>
-      </w:r>
-      <w:bookmarkStart w:id="0" w:name="_GoBack"/>
-      <w:bookmarkEnd w:id="0"/>
-      <w:r>
-        <w:rPr>
-          <w:rFonts w:ascii="Leelawadee" w:hAnsi="Leelawadee" w:cs="Leelawadee"/>
-          <w:bCs/>
-          <w:color w:val="000000"/>
-          <w:sz w:val="22"/>
-          <w:szCs w:val="22"/>
-        </w:rPr>
-        <w:t>%</w:t>
+        <w:t>%TEXTREPLACE%</w:t>
       </w:r>
     </w:p>
     <w:sectPr>

</xml_diff>